<commit_message>
Dr. Csonka Text Changes
</commit_message>
<xml_diff>
--- a/simplified poster/Box Text.docx
+++ b/simplified poster/Box Text.docx
@@ -1,76 +1,26 @@
 
 <file path=word/document.xml><?xml version="1.0" encoding="utf-8"?>
-<w:document xmlns:wpc="http://schemas.microsoft.com/office/word/2010/wordprocessingCanvas" xmlns:mc="http://schemas.openxmlformats.org/markup-compatibility/2006" xmlns:o="urn:schemas-microsoft-com:office:office" xmlns:r="http://schemas.openxmlformats.org/officeDocument/2006/relationships" xmlns:m="http://schemas.openxmlformats.org/officeDocument/2006/math" xmlns:v="urn:schemas-microsoft-com:vml" xmlns:wp14="http://schemas.microsoft.com/office/word/2010/wordprocessingDrawing" xmlns:wp="http://schemas.openxmlformats.org/drawingml/2006/wordprocessingDrawing" xmlns:w10="urn:schemas-microsoft-com:office:word" xmlns:w="http://schemas.openxmlformats.org/wordprocessingml/2006/main" xmlns:w14="http://schemas.microsoft.com/office/word/2010/wordml" xmlns:w15="http://schemas.microsoft.com/office/word/2012/wordml" xmlns:wpg="http://schemas.microsoft.com/office/word/2010/wordprocessingGroup" xmlns:wpi="http://schemas.microsoft.com/office/word/2010/wordprocessingInk" xmlns:wne="http://schemas.microsoft.com/office/word/2006/wordml" xmlns:wps="http://schemas.microsoft.com/office/word/2010/wordprocessingShape" mc:Ignorable="w14 w15 wp14">
+<w:document xmlns:wpc="http://schemas.microsoft.com/office/word/2010/wordprocessingCanvas" xmlns:cx="http://schemas.microsoft.com/office/drawing/2014/chartex" xmlns:cx1="http://schemas.microsoft.com/office/drawing/2015/9/8/chartex" xmlns:cx2="http://schemas.microsoft.com/office/drawing/2015/10/21/chartex" xmlns:cx3="http://schemas.microsoft.com/office/drawing/2016/5/9/chartex" xmlns:cx4="http://schemas.microsoft.com/office/drawing/2016/5/10/chartex" xmlns:cx5="http://schemas.microsoft.com/office/drawing/2016/5/11/chartex" xmlns:cx6="http://schemas.microsoft.com/office/drawing/2016/5/12/chartex" xmlns:cx7="http://schemas.microsoft.com/office/drawing/2016/5/13/chartex" xmlns:cx8="http://schemas.microsoft.com/office/drawing/2016/5/14/chartex" xmlns:mc="http://schemas.openxmlformats.org/markup-compatibility/2006" xmlns:aink="http://schemas.microsoft.com/office/drawing/2016/ink" xmlns:am3d="http://schemas.microsoft.com/office/drawing/2017/model3d" xmlns:o="urn:schemas-microsoft-com:office:office" xmlns:r="http://schemas.openxmlformats.org/officeDocument/2006/relationships" xmlns:m="http://schemas.openxmlformats.org/officeDocument/2006/math" xmlns:v="urn:schemas-microsoft-com:vml" xmlns:wp14="http://schemas.microsoft.com/office/word/2010/wordprocessingDrawing" xmlns:wp="http://schemas.openxmlformats.org/drawingml/2006/wordprocessingDrawing" xmlns:w10="urn:schemas-microsoft-com:office:word" xmlns:w="http://schemas.openxmlformats.org/wordprocessingml/2006/main" xmlns:w14="http://schemas.microsoft.com/office/word/2010/wordml" xmlns:w15="http://schemas.microsoft.com/office/word/2012/wordml" xmlns:w16cid="http://schemas.microsoft.com/office/word/2016/wordml/cid" xmlns:w16se="http://schemas.microsoft.com/office/word/2015/wordml/symex" xmlns:wpg="http://schemas.microsoft.com/office/word/2010/wordprocessingGroup" xmlns:wpi="http://schemas.microsoft.com/office/word/2010/wordprocessingInk" xmlns:wne="http://schemas.microsoft.com/office/word/2006/wordml" xmlns:wps="http://schemas.microsoft.com/office/word/2010/wordprocessingShape" mc:Ignorable="w14 w15 w16se w16cid wp14">
   <w:body>
     <w:p>
       <w:r>
-        <w:rPr>
-          <w:b/>
-        </w:rPr>
-        <w:t>Abstract</w:t>
-      </w:r>
-    </w:p>
-    <w:p>
-      <w:r>
-        <w:t xml:space="preserve">The aim of our analysis was to compare the rates of evolution of DNA sequences of genes and intergenic regions. The chromosomes of the related genera of bacteria, Escherichia coli K-12, Salmonella </w:t>
-      </w:r>
-      <w:proofErr w:type="spellStart"/>
-      <w:r>
-        <w:t>enterica</w:t>
-      </w:r>
-      <w:proofErr w:type="spellEnd"/>
-      <w:r>
-        <w:t xml:space="preserve"> </w:t>
-      </w:r>
-      <w:proofErr w:type="spellStart"/>
-      <w:r>
-        <w:t>serovar</w:t>
-      </w:r>
-      <w:proofErr w:type="spellEnd"/>
-      <w:r>
-        <w:t xml:space="preserve"> Typhimurium, and </w:t>
-      </w:r>
-      <w:proofErr w:type="spellStart"/>
-      <w:r>
-        <w:t>Citrobacter</w:t>
-      </w:r>
-      <w:proofErr w:type="spellEnd"/>
-      <w:r>
-        <w:t xml:space="preserve"> </w:t>
-      </w:r>
-      <w:proofErr w:type="spellStart"/>
-      <w:r>
-        <w:t>koseri</w:t>
-      </w:r>
-      <w:proofErr w:type="spellEnd"/>
-      <w:r>
-        <w:t>, contain extensive regions in which the order of genes of identical. The fact that the gene order is so conserved suggests that both the genes and intergenic spacers were derived by evolution from corresponding sequences in the last common ancestor of the three organisms, and it enabled us to compare the sequence changes in functional genes and in intergenic spacers across the three organisms.</w:t>
-      </w:r>
-    </w:p>
-    <w:p>
-      <w:r>
-        <w:t xml:space="preserve">Pairwise comparisons using BLASTN were used to identify regions that had shared genes. </w:t>
-      </w:r>
-      <w:proofErr w:type="spellStart"/>
-      <w:r>
-        <w:t>ClustalW</w:t>
-      </w:r>
-      <w:proofErr w:type="spellEnd"/>
-      <w:r>
-        <w:t xml:space="preserve"> was then used to identify single base mutations in both genes and inter-gene regions. Mutation frequencies were determined for all paired comparisons. This analysis indicated that the mutation frequencies are significantly higher in intergenic spacers do not have specific sequence-dependent functions, and therefore, they can accumulate mutations more liberally than genes, which are constrained by their function.</w:t>
-      </w:r>
-    </w:p>
-    <w:p>
-      <w:r>
-        <w:rPr>
-          <w:b/>
-        </w:rPr>
         <w:t>Background</w:t>
       </w:r>
     </w:p>
     <w:p>
       <w:r>
-        <w:t>Genomes have both useful genetic information coded in genes and presumed useless inter-gene regions termed as gaps. Gene pairs between organisms can be isolated using a tool called \</w:t>
+        <w:t>-G</w:t>
+      </w:r>
+      <w:r>
+        <w:t>enomes have both useful genetic information coded in genes and presumed useless inter-gene regions termed as gaps.</w:t>
+      </w:r>
+    </w:p>
+    <w:p>
+      <w:r>
+        <w:t>-</w:t>
+      </w:r>
+      <w:r>
+        <w:t>Gene pairs between organisms can be isolated using a tool called \</w:t>
       </w:r>
       <w:proofErr w:type="spellStart"/>
       <w:r>
@@ -150,18 +100,16 @@
       </w:r>
       <w:proofErr w:type="spellEnd"/>
       <w:r>
-        <w:t xml:space="preserve">, commonly referred to as BLAST. Local alignment can be done with an algorithm called </w:t>
-      </w:r>
-      <w:proofErr w:type="spellStart"/>
-      <w:r>
-        <w:t>CLUSTALw</w:t>
-      </w:r>
-      <w:proofErr w:type="spellEnd"/>
-      <w:r>
-        <w:t>, and the results from this can be used to isolate base-level changes in sections of DNA.</w:t>
-      </w:r>
-    </w:p>
-    <w:p>
+        <w:t>, commonly referred to as BLAST.</w:t>
+      </w:r>
+    </w:p>
+    <w:p>
+      <w:r>
+        <w:t>-</w:t>
+      </w:r>
+      <w:r>
+        <w:t xml:space="preserve"> \</w:t>
+      </w:r>
       <w:proofErr w:type="spellStart"/>
       <w:proofErr w:type="gramStart"/>
       <w:r>
@@ -181,23 +129,31 @@
       </w:r>
       <w:proofErr w:type="spellEnd"/>
       <w:r>
+        <w:t xml:space="preserve">{Citrobacter </w:t>
+      </w:r>
+      <w:proofErr w:type="spellStart"/>
+      <w:r>
+        <w:t>Koseri</w:t>
+      </w:r>
+      <w:proofErr w:type="spellEnd"/>
+      <w:r>
+        <w:t>}, and \</w:t>
+      </w:r>
+      <w:proofErr w:type="spellStart"/>
+      <w:r>
+        <w:t>textit</w:t>
+      </w:r>
+      <w:proofErr w:type="spellEnd"/>
+      <w:r>
         <w:t>{</w:t>
       </w:r>
       <w:proofErr w:type="spellStart"/>
       <w:r>
-        <w:t>Citrobacter</w:t>
-      </w:r>
-      <w:proofErr w:type="spellEnd"/>
-      <w:r>
-        <w:t xml:space="preserve"> </w:t>
-      </w:r>
-      <w:proofErr w:type="spellStart"/>
-      <w:r>
-        <w:t>Koseri</w:t>
-      </w:r>
-      <w:proofErr w:type="spellEnd"/>
-      <w:r>
-        <w:t>}, and \</w:t>
+        <w:t>Escherchia</w:t>
+      </w:r>
+      <w:proofErr w:type="spellEnd"/>
+      <w:r>
+        <w:t xml:space="preserve"> Coli MG1655} were chosen because they are closely related members of \</w:t>
       </w:r>
       <w:proofErr w:type="spellStart"/>
       <w:r>
@@ -205,65 +161,39 @@
       </w:r>
       <w:proofErr w:type="spellEnd"/>
       <w:r>
-        <w:t>{</w:t>
-      </w:r>
-      <w:proofErr w:type="spellStart"/>
-      <w:r>
-        <w:t>Escherchia</w:t>
-      </w:r>
-      <w:proofErr w:type="spellEnd"/>
-      <w:r>
-        <w:t xml:space="preserve"> Coli MG1655} were chosen because they are closely related members of \</w:t>
-      </w:r>
-      <w:proofErr w:type="spellStart"/>
-      <w:r>
-        <w:t>textit</w:t>
-      </w:r>
-      <w:proofErr w:type="spellEnd"/>
-      <w:r>
-        <w:t>{</w:t>
-      </w:r>
-      <w:proofErr w:type="spellStart"/>
-      <w:r>
-        <w:t>Enterobacteriaceae</w:t>
-      </w:r>
-      <w:proofErr w:type="spellEnd"/>
-      <w:r>
-        <w:t>}.Additionally, the relations of genes can been in the dot plot shown. Barring the region that's inverted, there are large regions of matching genetic information.</w:t>
-      </w:r>
-    </w:p>
-    <w:p/>
-    <w:p>
-      <w:r>
-        <w:t xml:space="preserve">The phylogeny tree shows the relative relations of the three bacteria chosen to be analyzed, which is an explanation of why E. </w:t>
-      </w:r>
-      <w:proofErr w:type="gramStart"/>
-      <w:r>
-        <w:t>Coli</w:t>
-      </w:r>
-      <w:proofErr w:type="gramEnd"/>
-      <w:r>
-        <w:t xml:space="preserve"> and </w:t>
-      </w:r>
-      <w:proofErr w:type="spellStart"/>
-      <w:r>
-        <w:t>Citrobacter</w:t>
-      </w:r>
-      <w:proofErr w:type="spellEnd"/>
-      <w:r>
-        <w:t xml:space="preserve"> have smaller common regions than </w:t>
-      </w:r>
-      <w:proofErr w:type="spellStart"/>
-      <w:r>
-        <w:t>Citrobacter</w:t>
-      </w:r>
-      <w:proofErr w:type="spellEnd"/>
-      <w:r>
-        <w:t xml:space="preserve"> and Salmonella.</w:t>
-      </w:r>
-    </w:p>
-    <w:p/>
-    <w:p>
+        <w:t>{Enterobacteriaceae}.</w:t>
+      </w:r>
+      <w:r>
+        <w:tab/>
+      </w:r>
+    </w:p>
+    <w:p>
+      <w:pPr>
+        <w:tabs>
+          <w:tab w:val="left" w:pos="8213"/>
+        </w:tabs>
+      </w:pPr>
+      <w:r>
+        <w:t>-</w:t>
+      </w:r>
+      <w:r>
+        <w:t xml:space="preserve"> The phylogeny tree built from 16s </w:t>
+      </w:r>
+      <w:proofErr w:type="spellStart"/>
+      <w:r>
+        <w:t>rRNA</w:t>
+      </w:r>
+      <w:proofErr w:type="spellEnd"/>
+      <w:r>
+        <w:t xml:space="preserve"> shows the relative relations of the three bacteria chosen to be analyzed, which is an explanation of why E. Coli and Citrobacter have smaller common regions than Citrobacter and Salmonella.</w:t>
+      </w:r>
+    </w:p>
+    <w:p>
+      <w:pPr>
+        <w:tabs>
+          <w:tab w:val="left" w:pos="8213"/>
+        </w:tabs>
+      </w:pPr>
       <w:r>
         <w:rPr>
           <w:b/>
@@ -272,8 +202,13 @@
       </w:r>
     </w:p>
     <w:p>
-      <w:r>
-        <w:t xml:space="preserve">Mutation in genes has a double </w:t>
+      <w:pPr>
+        <w:tabs>
+          <w:tab w:val="left" w:pos="8213"/>
+        </w:tabs>
+      </w:pPr>
+      <w:r>
+        <w:t xml:space="preserve">\item Mutation in genes has a double </w:t>
       </w:r>
       <w:proofErr w:type="spellStart"/>
       <w:r>
@@ -281,15 +216,61 @@
       </w:r>
       <w:proofErr w:type="spellEnd"/>
       <w:r>
-        <w:t xml:space="preserve"> of DNA’s built in error-handling as well as maintaining function. Gaps are suspected to have no function need a citation here probably, so they should mutate faster and more randomly. We suspected that choosing pairs of bacteria that were closely related could be used to show rates of mutation in homologous genes and gap regions. By comparing these rates we hoped to show that gaps either are functionless and have random mutations or that they are functional and their mutations have a non-random distribution.</w:t>
-      </w:r>
-    </w:p>
-    <w:p/>
-    <w:p>
-      <w:pPr>
-        <w:rPr>
-          <w:b/>
-        </w:rPr>
+        <w:t xml:space="preserve"> of DNA's built in error-handling as well as</w:t>
+      </w:r>
+      <w:r>
+        <w:t xml:space="preserve"> maintenance of gene function. </w:t>
+      </w:r>
+    </w:p>
+    <w:p>
+      <w:pPr>
+        <w:tabs>
+          <w:tab w:val="left" w:pos="8213"/>
+        </w:tabs>
+      </w:pPr>
+      <w:r>
+        <w:t>\item Gaps are suspected to have no function need a citation here probably, so they should mu</w:t>
+      </w:r>
+      <w:r>
+        <w:t xml:space="preserve">tate faster and more randomly. </w:t>
+      </w:r>
+    </w:p>
+    <w:p>
+      <w:pPr>
+        <w:tabs>
+          <w:tab w:val="left" w:pos="8213"/>
+        </w:tabs>
+      </w:pPr>
+      <w:r>
+        <w:t>\item choosing pairs of bacteria that were closely related could be used to show rates of mutation in hom</w:t>
+      </w:r>
+      <w:r>
+        <w:t xml:space="preserve">ologous genes and gap regions. </w:t>
+      </w:r>
+    </w:p>
+    <w:p>
+      <w:pPr>
+        <w:tabs>
+          <w:tab w:val="left" w:pos="8213"/>
+        </w:tabs>
+      </w:pPr>
+      <w:r>
+        <w:t xml:space="preserve">\item Differing rates of mutation would suggest that gaps don't share gene's </w:t>
+      </w:r>
+      <w:proofErr w:type="spellStart"/>
+      <w:r>
+        <w:t>constrainment</w:t>
+      </w:r>
+      <w:proofErr w:type="spellEnd"/>
+      <w:r>
+        <w:t xml:space="preserve"> due to function</w:t>
+      </w:r>
+    </w:p>
+    <w:p>
+      <w:pPr>
+        <w:tabs>
+          <w:tab w:val="left" w:pos="8213"/>
+        </w:tabs>
       </w:pPr>
       <w:r>
         <w:rPr>
@@ -299,24 +280,46 @@
       </w:r>
     </w:p>
     <w:p>
-      <w:r>
-        <w:lastRenderedPageBreak/>
-        <w:t xml:space="preserve">What degree of similarity is there between gene and gap mutation rates, and can this be used to determine if there is any functional </w:t>
-      </w:r>
-      <w:proofErr w:type="spellStart"/>
-      <w:r>
-        <w:t>constrainment</w:t>
-      </w:r>
-      <w:proofErr w:type="spellEnd"/>
-      <w:r>
-        <w:t xml:space="preserve"> in gaps?</w:t>
-      </w:r>
-    </w:p>
-    <w:p>
-      <w:pPr>
-        <w:rPr>
-          <w:b/>
-        </w:rPr>
+      <w:pPr>
+        <w:tabs>
+          <w:tab w:val="left" w:pos="8213"/>
+        </w:tabs>
+      </w:pPr>
+      <w:r>
+        <w:t>\item Do gaps an</w:t>
+      </w:r>
+      <w:r>
+        <w:t>d genes mutate in the same way?</w:t>
+      </w:r>
+    </w:p>
+    <w:p>
+      <w:pPr>
+        <w:tabs>
+          <w:tab w:val="left" w:pos="8213"/>
+        </w:tabs>
+      </w:pPr>
+      <w:r>
+        <w:t xml:space="preserve">\item Is this trend consistent </w:t>
+      </w:r>
+      <w:r>
+        <w:t>in different pairs of bacteria?</w:t>
+      </w:r>
+    </w:p>
+    <w:p>
+      <w:pPr>
+        <w:tabs>
+          <w:tab w:val="left" w:pos="8213"/>
+        </w:tabs>
+      </w:pPr>
+      <w:r>
+        <w:t>\item Do mutations show any form of dependence on other mutations?</w:t>
+      </w:r>
+    </w:p>
+    <w:p>
+      <w:pPr>
+        <w:tabs>
+          <w:tab w:val="left" w:pos="8213"/>
+        </w:tabs>
       </w:pPr>
       <w:r>
         <w:rPr>
@@ -326,15 +329,28 @@
       </w:r>
     </w:p>
     <w:p>
-      <w:r>
-        <w:t>We hypothesize that there is no preservation of order shown in gap regions, so they should be substantially more random than genes.</w:t>
-      </w:r>
-    </w:p>
-    <w:p>
-      <w:pPr>
-        <w:rPr>
-          <w:b/>
-        </w:rPr>
+      <w:pPr>
+        <w:tabs>
+          <w:tab w:val="left" w:pos="8213"/>
+        </w:tabs>
+      </w:pPr>
+      <w:r>
+        <w:t xml:space="preserve">We hypothesize that genes will mutate at different rates than gaps because they </w:t>
+      </w:r>
+      <w:proofErr w:type="gramStart"/>
+      <w:r>
+        <w:t>have to</w:t>
+      </w:r>
+      <w:proofErr w:type="gramEnd"/>
+      <w:r>
+        <w:t xml:space="preserve"> code information essential to cell survival.</w:t>
+      </w:r>
+    </w:p>
+    <w:p>
+      <w:pPr>
+        <w:tabs>
+          <w:tab w:val="left" w:pos="8213"/>
+        </w:tabs>
       </w:pPr>
       <w:r>
         <w:rPr>
@@ -344,16 +360,24 @@
       </w:r>
     </w:p>
     <w:p>
-      <w:r>
-        <w:t>Genomes were run through BLAST to identify matching regions for each pair comparison. BLAST matches were presumed to be homologous genes. Two matching regions with a non-matching region between them led the non-matching region to be labeled as a gap. Any gap longer than 500 bases was presumed to contain a gene that wasn't present in the compared genome and was therefore discarded.</w:t>
-      </w:r>
-    </w:p>
-    <w:p>
-      <w:r>
-        <w:t>\newline</w:t>
-      </w:r>
-    </w:p>
-    <w:p>
+      <w:pPr>
+        <w:tabs>
+          <w:tab w:val="left" w:pos="8213"/>
+        </w:tabs>
+      </w:pPr>
+      <w:r>
+        <w:t>Genomes were run through BLAST to identify matching regions for each pair comparison. BLAST matches were presumed to be homologous genes. Two matching regions with a non-matching region between them led the non-matching region to be labeled as a gap. Any gap longer than 500 bases was presumed to contain a gene that wasn't present in the compared genome and was therefore discar</w:t>
+      </w:r>
+      <w:r>
+        <w:t>ded.</w:t>
+      </w:r>
+    </w:p>
+    <w:p>
+      <w:pPr>
+        <w:tabs>
+          <w:tab w:val="left" w:pos="8213"/>
+        </w:tabs>
+      </w:pPr>
       <w:r>
         <w:t xml:space="preserve">Matched regions (both genes and gaps) were run through </w:t>
       </w:r>
@@ -367,39 +391,145 @@
       </w:r>
     </w:p>
     <w:p>
+      <w:pPr>
+        <w:tabs>
+          <w:tab w:val="left" w:pos="8213"/>
+        </w:tabs>
+      </w:pPr>
       <w:r>
         <w:rPr>
           <w:b/>
         </w:rPr>
+        <w:lastRenderedPageBreak/>
         <w:t>Conclusions</w:t>
       </w:r>
     </w:p>
     <w:p>
-      <w:r>
-        <w:t xml:space="preserve">Looking at the three figures off to the left, we have depictions of the three pairwise comparisons. The plots show the relative frequency of mutations in genes vs gaps. Gaps are shown in black, genes are in white. What immediately stands out is that the A to G/G to A and T to C/C to T mutation is clearly more frequent. Likely, this is because </w:t>
-      </w:r>
+      <w:pPr>
+        <w:tabs>
+          <w:tab w:val="left" w:pos="8213"/>
+        </w:tabs>
+      </w:pPr>
+      <w:r>
+        <w:t xml:space="preserve">\item Purine-&gt;purine and </w:t>
+      </w:r>
+      <w:proofErr w:type="spellStart"/>
+      <w:r>
+        <w:t>pyramidine</w:t>
+      </w:r>
+      <w:proofErr w:type="spellEnd"/>
+      <w:r>
+        <w:t>-&gt;</w:t>
+      </w:r>
+      <w:proofErr w:type="spellStart"/>
+      <w:r>
+        <w:t>pyramidine</w:t>
+      </w:r>
+      <w:proofErr w:type="spellEnd"/>
+      <w:r>
+        <w:t xml:space="preserve"> mutations still show as being markedly different, which shows uniformly random mutations aren't to be expected</w:t>
+      </w:r>
+    </w:p>
+    <w:p>
+      <w:pPr>
+        <w:tabs>
+          <w:tab w:val="left" w:pos="8213"/>
+        </w:tabs>
+      </w:pPr>
+      <w:r>
+        <w:t xml:space="preserve">\item </w:t>
+      </w:r>
+    </w:p>
+    <w:p>
+      <w:pPr>
+        <w:tabs>
+          <w:tab w:val="left" w:pos="8213"/>
+        </w:tabs>
+      </w:pPr>
+      <w:r>
+        <w:t>Genes and gaps have statistically different mutation rates as shown by a chi-square test (p $&lt;$ \</w:t>
+      </w:r>
+      <w:proofErr w:type="spellStart"/>
       <w:proofErr w:type="gramStart"/>
       <w:r>
-        <w:t>A and</w:t>
+        <w:t>num</w:t>
+      </w:r>
+      <w:proofErr w:type="spellEnd"/>
+      <w:r>
+        <w:t>{</w:t>
       </w:r>
       <w:proofErr w:type="gramEnd"/>
       <w:r>
-        <w:t xml:space="preserve"> G are the two purine bases and T and C are the two pyrimidines.</w:t>
-      </w:r>
-    </w:p>
-    <w:p/>
-    <w:p>
-      <w:r>
-        <w:t xml:space="preserve">Running statistical tests across the comparison, the gene and gap mutations are clearly from different distributions. Comparing the distribution of gene and gap mutations for Salmonella and E Coli with insertions and deletions left in, a chi-squared test returns a probability that they came from the same distribution of less than 2.2x10\^-16. When insertions and deletions are ignored, the likelihood that gene and gap mutations are from the same distribution rises to 1.766x10\^-13. Similar numbers arise from chi-squared testing the other two pairwise comparisons. </w:t>
-      </w:r>
-    </w:p>
-    <w:p/>
-    <w:p>
-      <w:r>
-        <w:t>This is conclusive evidence that genes and gaps have differing distributions for mutation frequencies. From this, we can conclude that there is some mechanism limiting mutations in genes. As mentioned in the background section, this is likely due to genes having to maintain function despite mutation, while gaps can mutate freely.</w:t>
-      </w:r>
+        <w:t>2.2} * \</w:t>
+      </w:r>
+      <w:proofErr w:type="spellStart"/>
+      <w:r>
+        <w:t>num</w:t>
+      </w:r>
+      <w:proofErr w:type="spellEnd"/>
+      <w:r>
+        <w:t>{10e-16}) in all three gene pairs</w:t>
+      </w:r>
+    </w:p>
+    <w:p>
+      <w:pPr>
+        <w:tabs>
+          <w:tab w:val="left" w:pos="8213"/>
+        </w:tabs>
+      </w:pPr>
+      <w:r>
+        <w:t>\item This suggests that genes and gaps have different mutation patterns</w:t>
+      </w:r>
+    </w:p>
+    <w:p>
+      <w:pPr>
+        <w:tabs>
+          <w:tab w:val="left" w:pos="8213"/>
+        </w:tabs>
+      </w:pPr>
+      <w:r>
+        <w:t>\item When insertions and deletions are removed, there's a large drop in statistical significance, which indicates that a major part of the difference is gaps losing information.</w:t>
+      </w:r>
+    </w:p>
+    <w:p>
+      <w:pPr>
+        <w:tabs>
+          <w:tab w:val="left" w:pos="8213"/>
+        </w:tabs>
+      </w:pPr>
+      <w:r>
+        <w:t>\item When insertions and deletions are removed, E Coli and Salmonella have the smallest change in significance, indicating that there are more base shift mutations in gaps than genes in that pair.</w:t>
+      </w:r>
+    </w:p>
+    <w:p>
+      <w:pPr>
+        <w:tabs>
+          <w:tab w:val="left" w:pos="8213"/>
+        </w:tabs>
+      </w:pPr>
+      <w:r>
+        <w:t xml:space="preserve">\item </w:t>
+      </w:r>
+      <w:proofErr w:type="gramStart"/>
+      <w:r>
+        <w:t>In</w:t>
+      </w:r>
+      <w:proofErr w:type="gramEnd"/>
+      <w:r>
+        <w:t xml:space="preserve"> the case of two mutated bases next to each other, there is Markovian dependence in genes</w:t>
+      </w:r>
+    </w:p>
+    <w:p>
+      <w:pPr>
+        <w:tabs>
+          <w:tab w:val="left" w:pos="8213"/>
+        </w:tabs>
+      </w:pPr>
       <w:bookmarkStart w:id="0" w:name="_GoBack"/>
       <w:bookmarkEnd w:id="0"/>
+      <w:r>
+        <w:t>\item Two mutated bases following each other was rare enough in gaps to be unable to draw conclusions about dependence.</w:t>
+      </w:r>
     </w:p>
     <w:sectPr>
       <w:pgSz w:w="12240" w:h="15840"/>
@@ -412,7 +542,7 @@
 </file>
 
 <file path=word/styles.xml><?xml version="1.0" encoding="utf-8"?>
-<w:styles xmlns:mc="http://schemas.openxmlformats.org/markup-compatibility/2006" xmlns:r="http://schemas.openxmlformats.org/officeDocument/2006/relationships" xmlns:w="http://schemas.openxmlformats.org/wordprocessingml/2006/main" xmlns:w14="http://schemas.microsoft.com/office/word/2010/wordml" xmlns:w15="http://schemas.microsoft.com/office/word/2012/wordml" mc:Ignorable="w14 w15">
+<w:styles xmlns:mc="http://schemas.openxmlformats.org/markup-compatibility/2006" xmlns:r="http://schemas.openxmlformats.org/officeDocument/2006/relationships" xmlns:w="http://schemas.openxmlformats.org/wordprocessingml/2006/main" xmlns:w14="http://schemas.microsoft.com/office/word/2010/wordml" xmlns:w15="http://schemas.microsoft.com/office/word/2012/wordml" xmlns:w16cid="http://schemas.microsoft.com/office/word/2016/wordml/cid" xmlns:w16se="http://schemas.microsoft.com/office/word/2015/wordml/symex" mc:Ignorable="w14 w15 w16se w16cid">
   <w:docDefaults>
     <w:rPrDefault>
       <w:rPr>
@@ -428,7 +558,7 @@
       </w:pPr>
     </w:pPrDefault>
   </w:docDefaults>
-  <w:latentStyles w:defLockedState="0" w:defUIPriority="99" w:defSemiHidden="0" w:defUnhideWhenUsed="0" w:defQFormat="0" w:count="371">
+  <w:latentStyles w:defLockedState="0" w:defUIPriority="99" w:defSemiHidden="0" w:defUnhideWhenUsed="0" w:defQFormat="0" w:count="375">
     <w:lsdException w:name="Normal" w:uiPriority="0" w:qFormat="1"/>
     <w:lsdException w:name="heading 1" w:uiPriority="9" w:qFormat="1"/>
     <w:lsdException w:name="heading 2" w:semiHidden="1" w:uiPriority="9" w:unhideWhenUsed="1" w:qFormat="1"/>
@@ -800,6 +930,10 @@
     <w:lsdException w:name="List Table 5 Dark Accent 6" w:uiPriority="50"/>
     <w:lsdException w:name="List Table 6 Colorful Accent 6" w:uiPriority="51"/>
     <w:lsdException w:name="List Table 7 Colorful Accent 6" w:uiPriority="52"/>
+    <w:lsdException w:name="Mention" w:semiHidden="1" w:unhideWhenUsed="1"/>
+    <w:lsdException w:name="Smart Hyperlink" w:semiHidden="1" w:unhideWhenUsed="1"/>
+    <w:lsdException w:name="Hashtag" w:semiHidden="1" w:unhideWhenUsed="1"/>
+    <w:lsdException w:name="Unresolved Mention" w:semiHidden="1" w:unhideWhenUsed="1"/>
   </w:latentStyles>
   <w:style w:type="paragraph" w:default="1" w:styleId="Normal">
     <w:name w:val="Normal"/>
@@ -852,7 +986,7 @@
         <a:srgbClr val="E7E6E6"/>
       </a:lt2>
       <a:accent1>
-        <a:srgbClr val="5B9BD5"/>
+        <a:srgbClr val="4472C4"/>
       </a:accent1>
       <a:accent2>
         <a:srgbClr val="ED7D31"/>
@@ -864,7 +998,7 @@
         <a:srgbClr val="FFC000"/>
       </a:accent4>
       <a:accent5>
-        <a:srgbClr val="4472C4"/>
+        <a:srgbClr val="5B9BD5"/>
       </a:accent5>
       <a:accent6>
         <a:srgbClr val="70AD47"/>
@@ -881,9 +1015,9 @@
         <a:latin typeface="Calibri Light" panose="020F0302020204030204"/>
         <a:ea typeface=""/>
         <a:cs typeface=""/>
-        <a:font script="Jpan" typeface="ＭＳ ゴシック"/>
+        <a:font script="Jpan" typeface="游ゴシック Light"/>
         <a:font script="Hang" typeface="맑은 고딕"/>
-        <a:font script="Hans" typeface="宋体"/>
+        <a:font script="Hans" typeface="等线 Light"/>
         <a:font script="Hant" typeface="新細明體"/>
         <a:font script="Arab" typeface="Times New Roman"/>
         <a:font script="Hebr" typeface="Times New Roman"/>
@@ -911,14 +1045,31 @@
         <a:font script="Viet" typeface="Times New Roman"/>
         <a:font script="Uigh" typeface="Microsoft Uighur"/>
         <a:font script="Geor" typeface="Sylfaen"/>
+        <a:font script="Armn" typeface="Arial"/>
+        <a:font script="Bugi" typeface="Leelawadee UI"/>
+        <a:font script="Bopo" typeface="Microsoft JhengHei"/>
+        <a:font script="Java" typeface="Javanese Text"/>
+        <a:font script="Lisu" typeface="Segoe UI"/>
+        <a:font script="Mymr" typeface="Myanmar Text"/>
+        <a:font script="Nkoo" typeface="Ebrima"/>
+        <a:font script="Olck" typeface="Nirmala UI"/>
+        <a:font script="Osma" typeface="Ebrima"/>
+        <a:font script="Phag" typeface="Phagspa"/>
+        <a:font script="Syrn" typeface="Estrangelo Edessa"/>
+        <a:font script="Syrj" typeface="Estrangelo Edessa"/>
+        <a:font script="Syre" typeface="Estrangelo Edessa"/>
+        <a:font script="Sora" typeface="Nirmala UI"/>
+        <a:font script="Tale" typeface="Microsoft Tai Le"/>
+        <a:font script="Talu" typeface="Microsoft New Tai Lue"/>
+        <a:font script="Tfng" typeface="Ebrima"/>
       </a:majorFont>
       <a:minorFont>
         <a:latin typeface="Calibri" panose="020F0502020204030204"/>
         <a:ea typeface=""/>
         <a:cs typeface=""/>
-        <a:font script="Jpan" typeface="ＭＳ 明朝"/>
+        <a:font script="Jpan" typeface="游明朝"/>
         <a:font script="Hang" typeface="맑은 고딕"/>
-        <a:font script="Hans" typeface="宋体"/>
+        <a:font script="Hans" typeface="等线"/>
         <a:font script="Hant" typeface="新細明體"/>
         <a:font script="Arab" typeface="Arial"/>
         <a:font script="Hebr" typeface="Arial"/>
@@ -946,6 +1097,23 @@
         <a:font script="Viet" typeface="Arial"/>
         <a:font script="Uigh" typeface="Microsoft Uighur"/>
         <a:font script="Geor" typeface="Sylfaen"/>
+        <a:font script="Armn" typeface="Arial"/>
+        <a:font script="Bugi" typeface="Leelawadee UI"/>
+        <a:font script="Bopo" typeface="Microsoft JhengHei"/>
+        <a:font script="Java" typeface="Javanese Text"/>
+        <a:font script="Lisu" typeface="Segoe UI"/>
+        <a:font script="Mymr" typeface="Myanmar Text"/>
+        <a:font script="Nkoo" typeface="Ebrima"/>
+        <a:font script="Olck" typeface="Nirmala UI"/>
+        <a:font script="Osma" typeface="Ebrima"/>
+        <a:font script="Phag" typeface="Phagspa"/>
+        <a:font script="Syrn" typeface="Estrangelo Edessa"/>
+        <a:font script="Syrj" typeface="Estrangelo Edessa"/>
+        <a:font script="Syre" typeface="Estrangelo Edessa"/>
+        <a:font script="Sora" typeface="Nirmala UI"/>
+        <a:font script="Tale" typeface="Microsoft Tai Le"/>
+        <a:font script="Talu" typeface="Microsoft New Tai Lue"/>
+        <a:font script="Tfng" typeface="Ebrima"/>
       </a:minorFont>
     </a:fontScheme>
     <a:fmtScheme name="Office">

</xml_diff>